<commit_message>
Addeddded UAT testing survey questions to testing docs.
</commit_message>
<xml_diff>
--- a/Documentation/Final Project Documentation/SD6501_FinalProject_Testing_Documentation_MDuToit.docx
+++ b/Documentation/Final Project Documentation/SD6501_FinalProject_Testing_Documentation_MDuToit.docx
@@ -813,14 +813,7 @@
     </w:sdt>
     <w:sdt>
       <w:sdtPr>
-        <w:rPr>
-          <w:rFonts w:asciiTheme="minorHAnsi" w:eastAsiaTheme="minorHAnsi" w:hAnsiTheme="minorHAnsi" w:cstheme="minorBidi"/>
-          <w:color w:val="auto"/>
-          <w:sz w:val="22"/>
-          <w:szCs w:val="22"/>
-          <w:lang w:val="en-NZ"/>
-        </w:rPr>
-        <w:id w:val="817925082"/>
+        <w:id w:val="-421646047"/>
         <w:docPartObj>
           <w:docPartGallery w:val="Table of Contents"/>
           <w:docPartUnique/>
@@ -828,9 +821,14 @@
       </w:sdtPr>
       <w:sdtEndPr>
         <w:rPr>
+          <w:rFonts w:asciiTheme="minorHAnsi" w:eastAsiaTheme="minorHAnsi" w:hAnsiTheme="minorHAnsi" w:cstheme="minorBidi"/>
           <w:b/>
           <w:bCs/>
           <w:noProof/>
+          <w:color w:val="auto"/>
+          <w:sz w:val="22"/>
+          <w:szCs w:val="22"/>
+          <w:lang w:val="en-NZ"/>
         </w:rPr>
       </w:sdtEndPr>
       <w:sdtContent>
@@ -839,7 +837,7 @@
             <w:pStyle w:val="TOCHeading"/>
           </w:pPr>
           <w:r>
-            <w:t>Contents</w:t>
+            <w:t>Table of Contents</w:t>
           </w:r>
         </w:p>
         <w:p>
@@ -863,7 +861,7 @@
           <w:r>
             <w:fldChar w:fldCharType="separate"/>
           </w:r>
-          <w:hyperlink w:anchor="_Toc74211957" w:history="1">
+          <w:hyperlink w:anchor="_Toc74221503" w:history="1">
             <w:r>
               <w:rPr>
                 <w:rStyle w:val="Hyperlink"/>
@@ -891,7 +889,7 @@
                 <w:noProof/>
                 <w:webHidden/>
               </w:rPr>
-              <w:instrText xml:space="preserve"> PAGEREF _Toc74211957 \h </w:instrText>
+              <w:instrText xml:space="preserve"> PAGEREF _Toc74221503 \h </w:instrText>
             </w:r>
             <w:r>
               <w:rPr>
@@ -911,7 +909,7 @@
                 <w:noProof/>
                 <w:webHidden/>
               </w:rPr>
-              <w:t>1</w:t>
+              <w:t>2</w:t>
             </w:r>
             <w:r>
               <w:rPr>
@@ -934,7 +932,7 @@
               <w:lang w:eastAsia="en-NZ"/>
             </w:rPr>
           </w:pPr>
-          <w:hyperlink w:anchor="_Toc74211958" w:history="1">
+          <w:hyperlink w:anchor="_Toc74221504" w:history="1">
             <w:r>
               <w:rPr>
                 <w:rStyle w:val="Hyperlink"/>
@@ -961,7 +959,7 @@
                 <w:noProof/>
                 <w:webHidden/>
               </w:rPr>
-              <w:instrText xml:space="preserve"> PAGEREF _Toc74211958 \h </w:instrText>
+              <w:instrText xml:space="preserve"> PAGEREF _Toc74221504 \h </w:instrText>
             </w:r>
             <w:r>
               <w:rPr>
@@ -1004,7 +1002,7 @@
               <w:lang w:eastAsia="en-NZ"/>
             </w:rPr>
           </w:pPr>
-          <w:hyperlink w:anchor="_Toc74211959" w:history="1">
+          <w:hyperlink w:anchor="_Toc74221505" w:history="1">
             <w:r>
               <w:rPr>
                 <w:rStyle w:val="Hyperlink"/>
@@ -1031,7 +1029,7 @@
                 <w:noProof/>
                 <w:webHidden/>
               </w:rPr>
-              <w:instrText xml:space="preserve"> PAGEREF _Toc74211959 \h </w:instrText>
+              <w:instrText xml:space="preserve"> PAGEREF _Toc74221505 \h </w:instrText>
             </w:r>
             <w:r>
               <w:rPr>
@@ -1074,7 +1072,7 @@
               <w:lang w:eastAsia="en-NZ"/>
             </w:rPr>
           </w:pPr>
-          <w:hyperlink w:anchor="_Toc74211960" w:history="1">
+          <w:hyperlink w:anchor="_Toc74221506" w:history="1">
             <w:r>
               <w:rPr>
                 <w:rStyle w:val="Hyperlink"/>
@@ -1101,7 +1099,7 @@
                 <w:noProof/>
                 <w:webHidden/>
               </w:rPr>
-              <w:instrText xml:space="preserve"> PAGEREF _Toc74211960 \h </w:instrText>
+              <w:instrText xml:space="preserve"> PAGEREF _Toc74221506 \h </w:instrText>
             </w:r>
             <w:r>
               <w:rPr>
@@ -1121,7 +1119,7 @@
                 <w:noProof/>
                 <w:webHidden/>
               </w:rPr>
-              <w:t>6</w:t>
+              <w:t>7</w:t>
             </w:r>
             <w:r>
               <w:rPr>
@@ -1144,7 +1142,7 @@
               <w:lang w:eastAsia="en-NZ"/>
             </w:rPr>
           </w:pPr>
-          <w:hyperlink w:anchor="_Toc74211961" w:history="1">
+          <w:hyperlink w:anchor="_Toc74221507" w:history="1">
             <w:r>
               <w:rPr>
                 <w:rStyle w:val="Hyperlink"/>
@@ -1172,7 +1170,7 @@
                 <w:noProof/>
                 <w:webHidden/>
               </w:rPr>
-              <w:instrText xml:space="preserve"> PAGEREF _Toc74211961 \h </w:instrText>
+              <w:instrText xml:space="preserve"> PAGEREF _Toc74221507 \h </w:instrText>
             </w:r>
             <w:r>
               <w:rPr>
@@ -1192,7 +1190,7 @@
                 <w:noProof/>
                 <w:webHidden/>
               </w:rPr>
-              <w:t>7</w:t>
+              <w:t>8</w:t>
             </w:r>
             <w:r>
               <w:rPr>
@@ -1215,7 +1213,7 @@
               <w:lang w:eastAsia="en-NZ"/>
             </w:rPr>
           </w:pPr>
-          <w:hyperlink w:anchor="_Toc74211962" w:history="1">
+          <w:hyperlink w:anchor="_Toc74221508" w:history="1">
             <w:r>
               <w:rPr>
                 <w:rStyle w:val="Hyperlink"/>
@@ -1242,7 +1240,7 @@
                 <w:noProof/>
                 <w:webHidden/>
               </w:rPr>
-              <w:instrText xml:space="preserve"> PAGEREF _Toc74211962 \h </w:instrText>
+              <w:instrText xml:space="preserve"> PAGEREF _Toc74221508 \h </w:instrText>
             </w:r>
             <w:r>
               <w:rPr>
@@ -1262,7 +1260,7 @@
                 <w:noProof/>
                 <w:webHidden/>
               </w:rPr>
-              <w:t>7</w:t>
+              <w:t>8</w:t>
             </w:r>
             <w:r>
               <w:rPr>
@@ -1285,7 +1283,7 @@
               <w:lang w:eastAsia="en-NZ"/>
             </w:rPr>
           </w:pPr>
-          <w:hyperlink w:anchor="_Toc74211963" w:history="1">
+          <w:hyperlink w:anchor="_Toc74221509" w:history="1">
             <w:r>
               <w:rPr>
                 <w:rStyle w:val="Hyperlink"/>
@@ -1312,7 +1310,7 @@
                 <w:noProof/>
                 <w:webHidden/>
               </w:rPr>
-              <w:instrText xml:space="preserve"> PAGEREF _Toc74211963 \h </w:instrText>
+              <w:instrText xml:space="preserve"> PAGEREF _Toc74221509 \h </w:instrText>
             </w:r>
             <w:r>
               <w:rPr>
@@ -1332,7 +1330,7 @@
                 <w:noProof/>
                 <w:webHidden/>
               </w:rPr>
-              <w:t>10</w:t>
+              <w:t>11</w:t>
             </w:r>
             <w:r>
               <w:rPr>
@@ -1355,7 +1353,7 @@
               <w:lang w:eastAsia="en-NZ"/>
             </w:rPr>
           </w:pPr>
-          <w:hyperlink w:anchor="_Toc74211964" w:history="1">
+          <w:hyperlink w:anchor="_Toc74221510" w:history="1">
             <w:r>
               <w:rPr>
                 <w:rStyle w:val="Hyperlink"/>
@@ -1383,7 +1381,7 @@
                 <w:noProof/>
                 <w:webHidden/>
               </w:rPr>
-              <w:instrText xml:space="preserve"> PAGEREF _Toc74211964 \h </w:instrText>
+              <w:instrText xml:space="preserve"> PAGEREF _Toc74221510 \h </w:instrText>
             </w:r>
             <w:r>
               <w:rPr>
@@ -1403,7 +1401,7 @@
                 <w:noProof/>
                 <w:webHidden/>
               </w:rPr>
-              <w:t>13</w:t>
+              <w:t>15</w:t>
             </w:r>
             <w:r>
               <w:rPr>
@@ -1426,13 +1424,13 @@
               <w:lang w:eastAsia="en-NZ"/>
             </w:rPr>
           </w:pPr>
-          <w:hyperlink w:anchor="_Toc74211965" w:history="1">
+          <w:hyperlink w:anchor="_Toc74221511" w:history="1">
             <w:r>
               <w:rPr>
                 <w:rStyle w:val="Hyperlink"/>
                 <w:noProof/>
               </w:rPr>
-              <w:t>Draft Questions:</w:t>
+              <w:t>Survey Form and Questions:</w:t>
             </w:r>
             <w:r>
               <w:rPr>
@@ -1453,7 +1451,7 @@
                 <w:noProof/>
                 <w:webHidden/>
               </w:rPr>
-              <w:instrText xml:space="preserve"> PAGEREF _Toc74211965 \h </w:instrText>
+              <w:instrText xml:space="preserve"> PAGEREF _Toc74221511 \h </w:instrText>
             </w:r>
             <w:r>
               <w:rPr>
@@ -1473,7 +1471,7 @@
                 <w:noProof/>
                 <w:webHidden/>
               </w:rPr>
-              <w:t>13</w:t>
+              <w:t>15</w:t>
             </w:r>
             <w:r>
               <w:rPr>
@@ -1496,7 +1494,7 @@
               <w:lang w:eastAsia="en-NZ"/>
             </w:rPr>
           </w:pPr>
-          <w:hyperlink w:anchor="_Toc74211966" w:history="1">
+          <w:hyperlink w:anchor="_Toc74221512" w:history="1">
             <w:r>
               <w:rPr>
                 <w:rStyle w:val="Hyperlink"/>
@@ -1523,7 +1521,7 @@
                 <w:noProof/>
                 <w:webHidden/>
               </w:rPr>
-              <w:instrText xml:space="preserve"> PAGEREF _Toc74211966 \h </w:instrText>
+              <w:instrText xml:space="preserve"> PAGEREF _Toc74221512 \h </w:instrText>
             </w:r>
             <w:r>
               <w:rPr>
@@ -1543,7 +1541,7 @@
                 <w:noProof/>
                 <w:webHidden/>
               </w:rPr>
-              <w:t>13</w:t>
+              <w:t>16</w:t>
             </w:r>
             <w:r>
               <w:rPr>
@@ -1568,16 +1566,34 @@
     </w:sdt>
     <w:p>
       <w:pPr>
+        <w:rPr>
+          <w:rFonts w:asciiTheme="majorHAnsi" w:eastAsiaTheme="majorEastAsia" w:hAnsiTheme="majorHAnsi" w:cstheme="majorBidi"/>
+          <w:color w:val="2F5496" w:themeColor="accent1" w:themeShade="BF"/>
+          <w:sz w:val="36"/>
+          <w:szCs w:val="36"/>
+          <w:lang w:val="en-US"/>
+        </w:rPr>
+      </w:pPr>
+      <w:r>
+        <w:rPr>
+          <w:lang w:val="en-US"/>
+        </w:rPr>
+        <w:br w:type="page"/>
+      </w:r>
+    </w:p>
+    <w:p>
+      <w:pPr>
         <w:pStyle w:val="Heading1"/>
         <w:rPr>
           <w:lang w:val="en-US"/>
         </w:rPr>
       </w:pPr>
-      <w:bookmarkStart w:id="0" w:name="_Toc74211957"/>
+      <w:bookmarkStart w:id="0" w:name="_Toc74221503"/>
       <w:r>
         <w:rPr>
           <w:lang w:val="en-US"/>
         </w:rPr>
+        <w:lastRenderedPageBreak/>
         <w:t>Table of Figures</w:t>
       </w:r>
       <w:bookmarkEnd w:id="0"/>
@@ -1612,7 +1628,7 @@
         </w:rPr>
         <w:fldChar w:fldCharType="separate"/>
       </w:r>
-      <w:hyperlink w:anchor="_Toc74211945" w:history="1">
+      <w:hyperlink w:anchor="_Toc74221459" w:history="1">
         <w:r>
           <w:rPr>
             <w:rStyle w:val="Hyperlink"/>
@@ -1639,7 +1655,7 @@
             <w:noProof/>
             <w:webHidden/>
           </w:rPr>
-          <w:instrText xml:space="preserve"> PAGEREF _Toc74211945 \h </w:instrText>
+          <w:instrText xml:space="preserve"> PAGEREF _Toc74221459 \h </w:instrText>
         </w:r>
         <w:r>
           <w:rPr>
@@ -1682,7 +1698,7 @@
           <w:lang w:eastAsia="en-NZ"/>
         </w:rPr>
       </w:pPr>
-      <w:hyperlink w:anchor="_Toc74211946" w:history="1">
+      <w:hyperlink w:anchor="_Toc74221460" w:history="1">
         <w:r>
           <w:rPr>
             <w:rStyle w:val="Hyperlink"/>
@@ -1709,7 +1725,7 @@
             <w:noProof/>
             <w:webHidden/>
           </w:rPr>
-          <w:instrText xml:space="preserve"> PAGEREF _Toc74211946 \h </w:instrText>
+          <w:instrText xml:space="preserve"> PAGEREF _Toc74221460 \h </w:instrText>
         </w:r>
         <w:r>
           <w:rPr>
@@ -1752,7 +1768,7 @@
           <w:lang w:eastAsia="en-NZ"/>
         </w:rPr>
       </w:pPr>
-      <w:hyperlink w:anchor="_Toc74211947" w:history="1">
+      <w:hyperlink w:anchor="_Toc74221461" w:history="1">
         <w:r>
           <w:rPr>
             <w:rStyle w:val="Hyperlink"/>
@@ -1779,7 +1795,7 @@
             <w:noProof/>
             <w:webHidden/>
           </w:rPr>
-          <w:instrText xml:space="preserve"> PAGEREF _Toc74211947 \h </w:instrText>
+          <w:instrText xml:space="preserve"> PAGEREF _Toc74221461 \h </w:instrText>
         </w:r>
         <w:r>
           <w:rPr>
@@ -1822,7 +1838,7 @@
           <w:lang w:eastAsia="en-NZ"/>
         </w:rPr>
       </w:pPr>
-      <w:hyperlink w:anchor="_Toc74211948" w:history="1">
+      <w:hyperlink w:anchor="_Toc74221462" w:history="1">
         <w:r>
           <w:rPr>
             <w:rStyle w:val="Hyperlink"/>
@@ -1849,7 +1865,7 @@
             <w:noProof/>
             <w:webHidden/>
           </w:rPr>
-          <w:instrText xml:space="preserve"> PAGEREF _Toc74211948 \h </w:instrText>
+          <w:instrText xml:space="preserve"> PAGEREF _Toc74221462 \h </w:instrText>
         </w:r>
         <w:r>
           <w:rPr>
@@ -1892,7 +1908,7 @@
           <w:lang w:eastAsia="en-NZ"/>
         </w:rPr>
       </w:pPr>
-      <w:hyperlink w:anchor="_Toc74211949" w:history="1">
+      <w:hyperlink w:anchor="_Toc74221463" w:history="1">
         <w:r>
           <w:rPr>
             <w:rStyle w:val="Hyperlink"/>
@@ -1919,7 +1935,7 @@
             <w:noProof/>
             <w:webHidden/>
           </w:rPr>
-          <w:instrText xml:space="preserve"> PAGEREF _Toc74211949 \h </w:instrText>
+          <w:instrText xml:space="preserve"> PAGEREF _Toc74221463 \h </w:instrText>
         </w:r>
         <w:r>
           <w:rPr>
@@ -1962,7 +1978,7 @@
           <w:lang w:eastAsia="en-NZ"/>
         </w:rPr>
       </w:pPr>
-      <w:hyperlink w:anchor="_Toc74211950" w:history="1">
+      <w:hyperlink w:anchor="_Toc74221464" w:history="1">
         <w:r>
           <w:rPr>
             <w:rStyle w:val="Hyperlink"/>
@@ -1989,7 +2005,7 @@
             <w:noProof/>
             <w:webHidden/>
           </w:rPr>
-          <w:instrText xml:space="preserve"> PAGEREF _Toc74211950 \h </w:instrText>
+          <w:instrText xml:space="preserve"> PAGEREF _Toc74221464 \h </w:instrText>
         </w:r>
         <w:r>
           <w:rPr>
@@ -2032,7 +2048,7 @@
           <w:lang w:eastAsia="en-NZ"/>
         </w:rPr>
       </w:pPr>
-      <w:hyperlink w:anchor="_Toc74211951" w:history="1">
+      <w:hyperlink w:anchor="_Toc74221465" w:history="1">
         <w:r>
           <w:rPr>
             <w:rStyle w:val="Hyperlink"/>
@@ -2059,7 +2075,7 @@
             <w:noProof/>
             <w:webHidden/>
           </w:rPr>
-          <w:instrText xml:space="preserve"> PAGEREF _Toc74211951 \h </w:instrText>
+          <w:instrText xml:space="preserve"> PAGEREF _Toc74221465 \h </w:instrText>
         </w:r>
         <w:r>
           <w:rPr>
@@ -2102,7 +2118,7 @@
           <w:lang w:eastAsia="en-NZ"/>
         </w:rPr>
       </w:pPr>
-      <w:hyperlink w:anchor="_Toc74211952" w:history="1">
+      <w:hyperlink w:anchor="_Toc74221466" w:history="1">
         <w:r>
           <w:rPr>
             <w:rStyle w:val="Hyperlink"/>
@@ -2129,7 +2145,7 @@
             <w:noProof/>
             <w:webHidden/>
           </w:rPr>
-          <w:instrText xml:space="preserve"> PAGEREF _Toc74211952 \h </w:instrText>
+          <w:instrText xml:space="preserve"> PAGEREF _Toc74221466 \h </w:instrText>
         </w:r>
         <w:r>
           <w:rPr>
@@ -2172,7 +2188,7 @@
           <w:lang w:eastAsia="en-NZ"/>
         </w:rPr>
       </w:pPr>
-      <w:hyperlink w:anchor="_Toc74211953" w:history="1">
+      <w:hyperlink w:anchor="_Toc74221467" w:history="1">
         <w:r>
           <w:rPr>
             <w:rStyle w:val="Hyperlink"/>
@@ -2199,7 +2215,7 @@
             <w:noProof/>
             <w:webHidden/>
           </w:rPr>
-          <w:instrText xml:space="preserve"> PAGEREF _Toc74211953 \h </w:instrText>
+          <w:instrText xml:space="preserve"> PAGEREF _Toc74221467 \h </w:instrText>
         </w:r>
         <w:r>
           <w:rPr>
@@ -2242,7 +2258,7 @@
           <w:lang w:eastAsia="en-NZ"/>
         </w:rPr>
       </w:pPr>
-      <w:hyperlink w:anchor="_Toc74211954" w:history="1">
+      <w:hyperlink w:anchor="_Toc74221468" w:history="1">
         <w:r>
           <w:rPr>
             <w:rStyle w:val="Hyperlink"/>
@@ -2269,7 +2285,7 @@
             <w:noProof/>
             <w:webHidden/>
           </w:rPr>
-          <w:instrText xml:space="preserve"> PAGEREF _Toc74211954 \h </w:instrText>
+          <w:instrText xml:space="preserve"> PAGEREF _Toc74221468 \h </w:instrText>
         </w:r>
         <w:r>
           <w:rPr>
@@ -2312,7 +2328,7 @@
           <w:lang w:eastAsia="en-NZ"/>
         </w:rPr>
       </w:pPr>
-      <w:hyperlink w:anchor="_Toc74211955" w:history="1">
+      <w:hyperlink w:anchor="_Toc74221469" w:history="1">
         <w:r>
           <w:rPr>
             <w:rStyle w:val="Hyperlink"/>
@@ -2339,7 +2355,7 @@
             <w:noProof/>
             <w:webHidden/>
           </w:rPr>
-          <w:instrText xml:space="preserve"> PAGEREF _Toc74211955 \h </w:instrText>
+          <w:instrText xml:space="preserve"> PAGEREF _Toc74221469 \h </w:instrText>
         </w:r>
         <w:r>
           <w:rPr>
@@ -2382,7 +2398,7 @@
           <w:lang w:eastAsia="en-NZ"/>
         </w:rPr>
       </w:pPr>
-      <w:hyperlink w:anchor="_Toc74211956" w:history="1">
+      <w:hyperlink w:anchor="_Toc74221470" w:history="1">
         <w:r>
           <w:rPr>
             <w:rStyle w:val="Hyperlink"/>
@@ -2409,7 +2425,7 @@
             <w:noProof/>
             <w:webHidden/>
           </w:rPr>
-          <w:instrText xml:space="preserve"> PAGEREF _Toc74211956 \h </w:instrText>
+          <w:instrText xml:space="preserve"> PAGEREF _Toc74221470 \h </w:instrText>
         </w:r>
         <w:r>
           <w:rPr>
@@ -2442,6 +2458,76 @@
     </w:p>
     <w:p>
       <w:pPr>
+        <w:pStyle w:val="TableofFigures"/>
+        <w:tabs>
+          <w:tab w:val="right" w:leader="dot" w:pos="13948"/>
+        </w:tabs>
+        <w:rPr>
+          <w:rFonts w:eastAsiaTheme="minorEastAsia"/>
+          <w:noProof/>
+          <w:lang w:eastAsia="en-NZ"/>
+        </w:rPr>
+      </w:pPr>
+      <w:hyperlink w:anchor="_Toc74221471" w:history="1">
+        <w:r>
+          <w:rPr>
+            <w:rStyle w:val="Hyperlink"/>
+            <w:noProof/>
+          </w:rPr>
+          <w:t>Figure 13 - UAT Survey was collected via a Google Form</w:t>
+        </w:r>
+        <w:r>
+          <w:rPr>
+            <w:noProof/>
+            <w:webHidden/>
+          </w:rPr>
+          <w:tab/>
+        </w:r>
+        <w:r>
+          <w:rPr>
+            <w:noProof/>
+            <w:webHidden/>
+          </w:rPr>
+          <w:fldChar w:fldCharType="begin"/>
+        </w:r>
+        <w:r>
+          <w:rPr>
+            <w:noProof/>
+            <w:webHidden/>
+          </w:rPr>
+          <w:instrText xml:space="preserve"> PAGEREF _Toc74221471 \h </w:instrText>
+        </w:r>
+        <w:r>
+          <w:rPr>
+            <w:noProof/>
+            <w:webHidden/>
+          </w:rPr>
+        </w:r>
+        <w:r>
+          <w:rPr>
+            <w:noProof/>
+            <w:webHidden/>
+          </w:rPr>
+          <w:fldChar w:fldCharType="separate"/>
+        </w:r>
+        <w:r>
+          <w:rPr>
+            <w:noProof/>
+            <w:webHidden/>
+          </w:rPr>
+          <w:t>14</w:t>
+        </w:r>
+        <w:r>
+          <w:rPr>
+            <w:noProof/>
+            <w:webHidden/>
+          </w:rPr>
+          <w:fldChar w:fldCharType="end"/>
+        </w:r>
+      </w:hyperlink>
+    </w:p>
+    <w:p>
+      <w:pPr>
         <w:rPr>
           <w:lang w:val="en-US"/>
         </w:rPr>
@@ -2450,7 +2536,6 @@
         <w:rPr>
           <w:lang w:val="en-US"/>
         </w:rPr>
-        <w:lastRenderedPageBreak/>
         <w:fldChar w:fldCharType="end"/>
       </w:r>
     </w:p>
@@ -2458,7 +2543,7 @@
       <w:pPr>
         <w:pStyle w:val="Heading1"/>
       </w:pPr>
-      <w:bookmarkStart w:id="1" w:name="_Toc74211958"/>
+      <w:bookmarkStart w:id="1" w:name="_Toc74221504"/>
       <w:r>
         <w:t>Unit Testing</w:t>
       </w:r>
@@ -2468,7 +2553,7 @@
       <w:pPr>
         <w:pStyle w:val="Heading2"/>
       </w:pPr>
-      <w:bookmarkStart w:id="2" w:name="_Toc74211959"/>
+      <w:bookmarkStart w:id="2" w:name="_Toc74221505"/>
       <w:r>
         <w:t>Unit Test Cases</w:t>
       </w:r>
@@ -3610,6 +3695,7 @@
                 <w:color w:val="000000"/>
                 <w:lang w:eastAsia="en-NZ"/>
               </w:rPr>
+              <w:lastRenderedPageBreak/>
               <w:t>UT03</w:t>
             </w:r>
           </w:p>
@@ -4402,7 +4488,6 @@
                 <w:color w:val="000000"/>
                 <w:lang w:eastAsia="en-NZ"/>
               </w:rPr>
-              <w:lastRenderedPageBreak/>
               <w:t>UT05</w:t>
             </w:r>
           </w:p>
@@ -4911,6 +4996,7 @@
                 <w:color w:val="000000"/>
                 <w:lang w:eastAsia="en-NZ"/>
               </w:rPr>
+              <w:lastRenderedPageBreak/>
               <w:t>UT06</w:t>
             </w:r>
           </w:p>
@@ -5685,7 +5771,6 @@
                 <w:color w:val="000000"/>
                 <w:lang w:eastAsia="en-NZ"/>
               </w:rPr>
-              <w:lastRenderedPageBreak/>
               <w:t>Transaction.datetime</w:t>
             </w:r>
             <w:proofErr w:type="spellEnd"/>
@@ -5726,7 +5811,6 @@
                 <w:color w:val="000000"/>
                 <w:lang w:eastAsia="en-NZ"/>
               </w:rPr>
-              <w:lastRenderedPageBreak/>
               <w:t>Transaction.id = 1</w:t>
             </w:r>
             <w:r>
@@ -5831,7 +5915,6 @@
                 <w:color w:val="000000"/>
                 <w:lang w:eastAsia="en-NZ"/>
               </w:rPr>
-              <w:lastRenderedPageBreak/>
               <w:t>Transaction.datetime</w:t>
             </w:r>
             <w:proofErr w:type="spellEnd"/>
@@ -5875,7 +5958,6 @@
                 <w:color w:val="000000"/>
                 <w:lang w:eastAsia="en-NZ"/>
               </w:rPr>
-              <w:lastRenderedPageBreak/>
               <w:t>Pass</w:t>
             </w:r>
           </w:p>
@@ -5947,6 +6029,7 @@
                 <w:color w:val="000000"/>
                 <w:lang w:eastAsia="en-NZ"/>
               </w:rPr>
+              <w:lastRenderedPageBreak/>
               <w:t>UT08</w:t>
             </w:r>
           </w:p>
@@ -6923,16 +7006,7 @@
                 <w:color w:val="000000"/>
                 <w:lang w:eastAsia="en-NZ"/>
               </w:rPr>
-              <w:t xml:space="preserve">Create an instance of the User object using the constructor that takes two strings (username and pin number), pass test values to it and </w:t>
-            </w:r>
-            <w:r>
-              <w:rPr>
-                <w:rFonts w:ascii="Calibri" w:eastAsia="Times New Roman" w:hAnsi="Calibri" w:cs="Calibri"/>
-                <w:color w:val="000000"/>
-                <w:lang w:eastAsia="en-NZ"/>
-              </w:rPr>
-              <w:lastRenderedPageBreak/>
-              <w:t>check that the fields are set as expected.</w:t>
+              <w:t>Create an instance of the User object using the constructor that takes two strings (username and pin number), pass test values to it and check that the fields are set as expected.</w:t>
             </w:r>
           </w:p>
         </w:tc>
@@ -6963,7 +7037,6 @@
                 <w:color w:val="000000"/>
                 <w:lang w:eastAsia="en-NZ"/>
               </w:rPr>
-              <w:lastRenderedPageBreak/>
               <w:t>User.id = 0</w:t>
             </w:r>
             <w:r>
@@ -7574,6 +7647,7 @@
                 <w:color w:val="000000"/>
                 <w:lang w:eastAsia="en-NZ"/>
               </w:rPr>
+              <w:lastRenderedPageBreak/>
               <w:t>UT12</w:t>
             </w:r>
           </w:p>
@@ -7673,7 +7747,25 @@
                 <w:color w:val="000000"/>
                 <w:lang w:eastAsia="en-NZ"/>
               </w:rPr>
-              <w:t>Create an instance of the User object using the default constructor, then use all of the object's set methods to set the fields and use the get methods to validate that the fields are set as expected.</w:t>
+              <w:t xml:space="preserve">Create an instance of the User object using the default constructor, then use </w:t>
+            </w:r>
+            <w:proofErr w:type="gramStart"/>
+            <w:r>
+              <w:rPr>
+                <w:rFonts w:ascii="Calibri" w:eastAsia="Times New Roman" w:hAnsi="Calibri" w:cs="Calibri"/>
+                <w:color w:val="000000"/>
+                <w:lang w:eastAsia="en-NZ"/>
+              </w:rPr>
+              <w:t>all of</w:t>
+            </w:r>
+            <w:proofErr w:type="gramEnd"/>
+            <w:r>
+              <w:rPr>
+                <w:rFonts w:ascii="Calibri" w:eastAsia="Times New Roman" w:hAnsi="Calibri" w:cs="Calibri"/>
+                <w:color w:val="000000"/>
+                <w:lang w:eastAsia="en-NZ"/>
+              </w:rPr>
+              <w:t xml:space="preserve"> the object's set methods to set the fields and use the get methods to validate that the fields are set as expected.</w:t>
             </w:r>
           </w:p>
         </w:tc>
@@ -7944,7 +8036,7 @@
       <w:pPr>
         <w:pStyle w:val="Heading2"/>
       </w:pPr>
-      <w:bookmarkStart w:id="3" w:name="_Toc74211960"/>
+      <w:bookmarkStart w:id="3" w:name="_Toc74221506"/>
       <w:r>
         <w:lastRenderedPageBreak/>
         <w:t>Unit Tests Screenshots</w:t>
@@ -8018,30 +8110,18 @@
         </w:rPr>
       </w:pPr>
       <w:bookmarkStart w:id="4" w:name="_Toc74211945"/>
+      <w:bookmarkStart w:id="5" w:name="_Toc74221459"/>
       <w:r>
         <w:t xml:space="preserve">Figure </w:t>
       </w:r>
-      <w:r>
-        <w:fldChar w:fldCharType="begin"/>
-      </w:r>
-      <w:r>
-        <w:instrText xml:space="preserve"> SEQ Figure \* ARABIC </w:instrText>
-      </w:r>
-      <w:r>
-        <w:fldChar w:fldCharType="separate"/>
-      </w:r>
-      <w:r>
-        <w:rPr>
-          <w:noProof/>
-        </w:rPr>
-        <w:t>1</w:t>
-      </w:r>
-      <w:r>
-        <w:rPr>
-          <w:noProof/>
-        </w:rPr>
-        <w:fldChar w:fldCharType="end"/>
-      </w:r>
+      <w:fldSimple w:instr=" SEQ Figure \* ARABIC ">
+        <w:r>
+          <w:rPr>
+            <w:noProof/>
+          </w:rPr>
+          <w:t>1</w:t>
+        </w:r>
+      </w:fldSimple>
       <w:r>
         <w:t xml:space="preserve"> - Unit Testing Re</w:t>
       </w:r>
@@ -8060,6 +8140,7 @@
         <w:t xml:space="preserve"> Test Cases</w:t>
       </w:r>
       <w:bookmarkEnd w:id="4"/>
+      <w:bookmarkEnd w:id="5"/>
     </w:p>
     <w:p>
       <w:pPr>
@@ -8120,31 +8201,19 @@
           <w:lang w:val="en-US"/>
         </w:rPr>
       </w:pPr>
-      <w:bookmarkStart w:id="5" w:name="_Toc74211946"/>
+      <w:bookmarkStart w:id="6" w:name="_Toc74211946"/>
+      <w:bookmarkStart w:id="7" w:name="_Toc74221460"/>
       <w:r>
         <w:t xml:space="preserve">Figure </w:t>
       </w:r>
-      <w:r>
-        <w:fldChar w:fldCharType="begin"/>
-      </w:r>
-      <w:r>
-        <w:instrText xml:space="preserve"> SEQ Figure \* ARABIC </w:instrText>
-      </w:r>
-      <w:r>
-        <w:fldChar w:fldCharType="separate"/>
-      </w:r>
-      <w:r>
-        <w:rPr>
-          <w:noProof/>
-        </w:rPr>
-        <w:t>2</w:t>
-      </w:r>
-      <w:r>
-        <w:rPr>
-          <w:noProof/>
-        </w:rPr>
-        <w:fldChar w:fldCharType="end"/>
-      </w:r>
+      <w:fldSimple w:instr=" SEQ Figure \* ARABIC ">
+        <w:r>
+          <w:rPr>
+            <w:noProof/>
+          </w:rPr>
+          <w:t>2</w:t>
+        </w:r>
+      </w:fldSimple>
       <w:r>
         <w:t xml:space="preserve"> - Unit Test Results for </w:t>
       </w:r>
@@ -8156,7 +8225,8 @@
       <w:r>
         <w:t xml:space="preserve"> Test Cases</w:t>
       </w:r>
-      <w:bookmarkEnd w:id="5"/>
+      <w:bookmarkEnd w:id="6"/>
+      <w:bookmarkEnd w:id="7"/>
     </w:p>
     <w:p>
       <w:pPr>
@@ -8225,31 +8295,19 @@
           <w:lang w:val="en-US"/>
         </w:rPr>
       </w:pPr>
-      <w:bookmarkStart w:id="6" w:name="_Toc74211947"/>
+      <w:bookmarkStart w:id="8" w:name="_Toc74211947"/>
+      <w:bookmarkStart w:id="9" w:name="_Toc74221461"/>
       <w:r>
         <w:t xml:space="preserve">Figure </w:t>
       </w:r>
-      <w:r>
-        <w:fldChar w:fldCharType="begin"/>
-      </w:r>
-      <w:r>
-        <w:instrText xml:space="preserve"> SEQ Figure \* ARABIC </w:instrText>
-      </w:r>
-      <w:r>
-        <w:fldChar w:fldCharType="separate"/>
-      </w:r>
-      <w:r>
-        <w:rPr>
-          <w:noProof/>
-        </w:rPr>
-        <w:t>3</w:t>
-      </w:r>
-      <w:r>
-        <w:rPr>
-          <w:noProof/>
-        </w:rPr>
-        <w:fldChar w:fldCharType="end"/>
-      </w:r>
+      <w:fldSimple w:instr=" SEQ Figure \* ARABIC ">
+        <w:r>
+          <w:rPr>
+            <w:noProof/>
+          </w:rPr>
+          <w:t>3</w:t>
+        </w:r>
+      </w:fldSimple>
       <w:r>
         <w:t xml:space="preserve"> - Unit Test Results for </w:t>
       </w:r>
@@ -8261,7 +8319,8 @@
       <w:r>
         <w:t xml:space="preserve"> Test Cases</w:t>
       </w:r>
-      <w:bookmarkEnd w:id="6"/>
+      <w:bookmarkEnd w:id="8"/>
+      <w:bookmarkEnd w:id="9"/>
     </w:p>
     <w:p>
       <w:pPr>
@@ -8277,24 +8336,24 @@
           <w:lang w:val="en-US"/>
         </w:rPr>
       </w:pPr>
-      <w:bookmarkStart w:id="7" w:name="_Toc74211961"/>
+      <w:bookmarkStart w:id="10" w:name="_Toc74221507"/>
       <w:r>
         <w:rPr>
           <w:lang w:val="en-US"/>
         </w:rPr>
         <w:t>Espresso Testing</w:t>
       </w:r>
-      <w:bookmarkEnd w:id="7"/>
+      <w:bookmarkEnd w:id="10"/>
     </w:p>
     <w:p>
       <w:pPr>
         <w:pStyle w:val="Heading2"/>
       </w:pPr>
-      <w:bookmarkStart w:id="8" w:name="_Toc74211962"/>
+      <w:bookmarkStart w:id="11" w:name="_Toc74221508"/>
       <w:r>
         <w:t>Espresso Test Cases</w:t>
       </w:r>
-      <w:bookmarkEnd w:id="8"/>
+      <w:bookmarkEnd w:id="11"/>
     </w:p>
     <w:tbl>
       <w:tblPr>
@@ -11727,7 +11786,25 @@
                 <w:color w:val="000000"/>
                 <w:lang w:eastAsia="en-NZ"/>
               </w:rPr>
-              <w:t>Enters details into the edit text fields to create a user, clicks the “Register” button and checks that it goes to the Main Activity.</w:t>
+              <w:t xml:space="preserve">Enters details into the edit text fields to create a user, clicks the “Register” </w:t>
+            </w:r>
+            <w:proofErr w:type="gramStart"/>
+            <w:r>
+              <w:rPr>
+                <w:rFonts w:ascii="Calibri" w:eastAsia="Times New Roman" w:hAnsi="Calibri" w:cs="Calibri"/>
+                <w:color w:val="000000"/>
+                <w:lang w:eastAsia="en-NZ"/>
+              </w:rPr>
+              <w:t>button</w:t>
+            </w:r>
+            <w:proofErr w:type="gramEnd"/>
+            <w:r>
+              <w:rPr>
+                <w:rFonts w:ascii="Calibri" w:eastAsia="Times New Roman" w:hAnsi="Calibri" w:cs="Calibri"/>
+                <w:color w:val="000000"/>
+                <w:lang w:eastAsia="en-NZ"/>
+              </w:rPr>
+              <w:t xml:space="preserve"> and checks that it goes to the Main Activity.</w:t>
             </w:r>
           </w:p>
         </w:tc>
@@ -13673,12 +13750,12 @@
       <w:pPr>
         <w:pStyle w:val="Heading2"/>
       </w:pPr>
-      <w:bookmarkStart w:id="9" w:name="_Toc74211963"/>
+      <w:bookmarkStart w:id="12" w:name="_Toc74221509"/>
       <w:r>
         <w:lastRenderedPageBreak/>
         <w:t>Espresso Tests Screenshots</w:t>
       </w:r>
-      <w:bookmarkEnd w:id="9"/>
+      <w:bookmarkEnd w:id="12"/>
     </w:p>
     <w:p>
       <w:pPr>
@@ -13739,18 +13816,32 @@
           <w:lang w:val="en-US"/>
         </w:rPr>
       </w:pPr>
-      <w:bookmarkStart w:id="10" w:name="_Toc74211948"/>
+      <w:bookmarkStart w:id="13" w:name="_Toc74211948"/>
+      <w:bookmarkStart w:id="14" w:name="_Toc74221462"/>
       <w:r>
         <w:t xml:space="preserve">Figure </w:t>
       </w:r>
-      <w:fldSimple w:instr=" SEQ Figure \* ARABIC ">
-        <w:r>
-          <w:rPr>
-            <w:noProof/>
-          </w:rPr>
-          <w:t>4</w:t>
-        </w:r>
-      </w:fldSimple>
+      <w:r>
+        <w:fldChar w:fldCharType="begin"/>
+      </w:r>
+      <w:r>
+        <w:instrText xml:space="preserve"> SEQ Figure \* ARABIC </w:instrText>
+      </w:r>
+      <w:r>
+        <w:fldChar w:fldCharType="separate"/>
+      </w:r>
+      <w:r>
+        <w:rPr>
+          <w:noProof/>
+        </w:rPr>
+        <w:t>4</w:t>
+      </w:r>
+      <w:r>
+        <w:rPr>
+          <w:noProof/>
+        </w:rPr>
+        <w:fldChar w:fldCharType="end"/>
+      </w:r>
       <w:r>
         <w:t xml:space="preserve"> - Espresso Testing Results for </w:t>
       </w:r>
@@ -13758,7 +13849,8 @@
       <w:r>
         <w:t>AccountBalancesActivityTest</w:t>
       </w:r>
-      <w:bookmarkEnd w:id="10"/>
+      <w:bookmarkEnd w:id="13"/>
+      <w:bookmarkEnd w:id="14"/>
       <w:proofErr w:type="spellEnd"/>
     </w:p>
     <w:p>
@@ -13820,18 +13912,32 @@
           <w:lang w:val="en-US"/>
         </w:rPr>
       </w:pPr>
-      <w:bookmarkStart w:id="11" w:name="_Toc74211949"/>
+      <w:bookmarkStart w:id="15" w:name="_Toc74211949"/>
+      <w:bookmarkStart w:id="16" w:name="_Toc74221463"/>
       <w:r>
         <w:t xml:space="preserve">Figure </w:t>
       </w:r>
-      <w:fldSimple w:instr=" SEQ Figure \* ARABIC ">
-        <w:r>
-          <w:rPr>
-            <w:noProof/>
-          </w:rPr>
-          <w:t>5</w:t>
-        </w:r>
-      </w:fldSimple>
+      <w:r>
+        <w:fldChar w:fldCharType="begin"/>
+      </w:r>
+      <w:r>
+        <w:instrText xml:space="preserve"> SEQ Figure \* ARABIC </w:instrText>
+      </w:r>
+      <w:r>
+        <w:fldChar w:fldCharType="separate"/>
+      </w:r>
+      <w:r>
+        <w:rPr>
+          <w:noProof/>
+        </w:rPr>
+        <w:t>5</w:t>
+      </w:r>
+      <w:r>
+        <w:rPr>
+          <w:noProof/>
+        </w:rPr>
+        <w:fldChar w:fldCharType="end"/>
+      </w:r>
       <w:r>
         <w:t xml:space="preserve"> - Espresso Testing Results for </w:t>
       </w:r>
@@ -13839,7 +13945,8 @@
       <w:r>
         <w:t>AddAccountActivityTest</w:t>
       </w:r>
-      <w:bookmarkEnd w:id="11"/>
+      <w:bookmarkEnd w:id="15"/>
+      <w:bookmarkEnd w:id="16"/>
       <w:proofErr w:type="spellEnd"/>
     </w:p>
     <w:p>
@@ -13909,18 +14016,32 @@
           <w:lang w:val="en-US"/>
         </w:rPr>
       </w:pPr>
-      <w:bookmarkStart w:id="12" w:name="_Toc74211950"/>
+      <w:bookmarkStart w:id="17" w:name="_Toc74211950"/>
+      <w:bookmarkStart w:id="18" w:name="_Toc74221464"/>
       <w:r>
         <w:t xml:space="preserve">Figure </w:t>
       </w:r>
-      <w:fldSimple w:instr=" SEQ Figure \* ARABIC ">
-        <w:r>
-          <w:rPr>
-            <w:noProof/>
-          </w:rPr>
-          <w:t>6</w:t>
-        </w:r>
-      </w:fldSimple>
+      <w:r>
+        <w:fldChar w:fldCharType="begin"/>
+      </w:r>
+      <w:r>
+        <w:instrText xml:space="preserve"> SEQ Figure \* ARABIC </w:instrText>
+      </w:r>
+      <w:r>
+        <w:fldChar w:fldCharType="separate"/>
+      </w:r>
+      <w:r>
+        <w:rPr>
+          <w:noProof/>
+        </w:rPr>
+        <w:t>6</w:t>
+      </w:r>
+      <w:r>
+        <w:rPr>
+          <w:noProof/>
+        </w:rPr>
+        <w:fldChar w:fldCharType="end"/>
+      </w:r>
       <w:r>
         <w:t xml:space="preserve"> - Espresso Testing Results for </w:t>
       </w:r>
@@ -13928,7 +14049,8 @@
       <w:r>
         <w:t>LoginActivityTest</w:t>
       </w:r>
-      <w:bookmarkEnd w:id="12"/>
+      <w:bookmarkEnd w:id="17"/>
+      <w:bookmarkEnd w:id="18"/>
       <w:proofErr w:type="spellEnd"/>
     </w:p>
     <w:p>
@@ -13990,18 +14112,32 @@
           <w:lang w:val="en-US"/>
         </w:rPr>
       </w:pPr>
-      <w:bookmarkStart w:id="13" w:name="_Toc74211951"/>
+      <w:bookmarkStart w:id="19" w:name="_Toc74211951"/>
+      <w:bookmarkStart w:id="20" w:name="_Toc74221465"/>
       <w:r>
         <w:t xml:space="preserve">Figure </w:t>
       </w:r>
-      <w:fldSimple w:instr=" SEQ Figure \* ARABIC ">
-        <w:r>
-          <w:rPr>
-            <w:noProof/>
-          </w:rPr>
-          <w:t>7</w:t>
-        </w:r>
-      </w:fldSimple>
+      <w:r>
+        <w:fldChar w:fldCharType="begin"/>
+      </w:r>
+      <w:r>
+        <w:instrText xml:space="preserve"> SEQ Figure \* ARABIC </w:instrText>
+      </w:r>
+      <w:r>
+        <w:fldChar w:fldCharType="separate"/>
+      </w:r>
+      <w:r>
+        <w:rPr>
+          <w:noProof/>
+        </w:rPr>
+        <w:t>7</w:t>
+      </w:r>
+      <w:r>
+        <w:rPr>
+          <w:noProof/>
+        </w:rPr>
+        <w:fldChar w:fldCharType="end"/>
+      </w:r>
       <w:r>
         <w:t xml:space="preserve"> - Espresso Testing Results for </w:t>
       </w:r>
@@ -14009,7 +14145,8 @@
       <w:r>
         <w:t>MainActivityTest</w:t>
       </w:r>
-      <w:bookmarkEnd w:id="13"/>
+      <w:bookmarkEnd w:id="19"/>
+      <w:bookmarkEnd w:id="20"/>
       <w:proofErr w:type="spellEnd"/>
     </w:p>
     <w:p>
@@ -14071,18 +14208,32 @@
           <w:lang w:val="en-US"/>
         </w:rPr>
       </w:pPr>
-      <w:bookmarkStart w:id="14" w:name="_Toc74211952"/>
+      <w:bookmarkStart w:id="21" w:name="_Toc74211952"/>
+      <w:bookmarkStart w:id="22" w:name="_Toc74221466"/>
       <w:r>
         <w:t xml:space="preserve">Figure </w:t>
       </w:r>
-      <w:fldSimple w:instr=" SEQ Figure \* ARABIC ">
-        <w:r>
-          <w:rPr>
-            <w:noProof/>
-          </w:rPr>
-          <w:t>8</w:t>
-        </w:r>
-      </w:fldSimple>
+      <w:r>
+        <w:fldChar w:fldCharType="begin"/>
+      </w:r>
+      <w:r>
+        <w:instrText xml:space="preserve"> SEQ Figure \* ARABIC </w:instrText>
+      </w:r>
+      <w:r>
+        <w:fldChar w:fldCharType="separate"/>
+      </w:r>
+      <w:r>
+        <w:rPr>
+          <w:noProof/>
+        </w:rPr>
+        <w:t>8</w:t>
+      </w:r>
+      <w:r>
+        <w:rPr>
+          <w:noProof/>
+        </w:rPr>
+        <w:fldChar w:fldCharType="end"/>
+      </w:r>
       <w:r>
         <w:t xml:space="preserve"> - Espresso Testing Results for </w:t>
       </w:r>
@@ -14090,7 +14241,8 @@
       <w:r>
         <w:t>RegistrationActivityTest</w:t>
       </w:r>
-      <w:bookmarkEnd w:id="14"/>
+      <w:bookmarkEnd w:id="21"/>
+      <w:bookmarkEnd w:id="22"/>
       <w:proofErr w:type="spellEnd"/>
     </w:p>
     <w:p>
@@ -14160,18 +14312,35 @@
           <w:lang w:val="en-US"/>
         </w:rPr>
       </w:pPr>
-      <w:bookmarkStart w:id="15" w:name="_Toc74211953"/>
+      <w:bookmarkStart w:id="23" w:name="_Toc74211953"/>
+      <w:bookmarkStart w:id="24" w:name="_Toc74221467"/>
       <w:r>
         <w:t xml:space="preserve">Figure </w:t>
       </w:r>
-      <w:fldSimple w:instr=" SEQ Figure \* ARABIC ">
-        <w:r>
-          <w:rPr>
-            <w:noProof/>
-          </w:rPr>
-          <w:t>9</w:t>
-        </w:r>
-      </w:fldSimple>
+      <w:r>
+        <w:fldChar w:fldCharType="begin"/>
+      </w:r>
+      <w:r>
+        <w:instrText xml:space="preserve"> SEQ Figure \* ARA</w:instrText>
+      </w:r>
+      <w:r>
+        <w:instrText xml:space="preserve">BIC </w:instrText>
+      </w:r>
+      <w:r>
+        <w:fldChar w:fldCharType="separate"/>
+      </w:r>
+      <w:r>
+        <w:rPr>
+          <w:noProof/>
+        </w:rPr>
+        <w:t>9</w:t>
+      </w:r>
+      <w:r>
+        <w:rPr>
+          <w:noProof/>
+        </w:rPr>
+        <w:fldChar w:fldCharType="end"/>
+      </w:r>
       <w:r>
         <w:t xml:space="preserve"> - Espresso Testing Results for </w:t>
       </w:r>
@@ -14179,7 +14348,8 @@
       <w:r>
         <w:t>SettingsActivityTest</w:t>
       </w:r>
-      <w:bookmarkEnd w:id="15"/>
+      <w:bookmarkEnd w:id="23"/>
+      <w:bookmarkEnd w:id="24"/>
       <w:proofErr w:type="spellEnd"/>
     </w:p>
     <w:p>
@@ -14241,18 +14411,32 @@
           <w:lang w:val="en-US"/>
         </w:rPr>
       </w:pPr>
-      <w:bookmarkStart w:id="16" w:name="_Toc74211954"/>
+      <w:bookmarkStart w:id="25" w:name="_Toc74211954"/>
+      <w:bookmarkStart w:id="26" w:name="_Toc74221468"/>
       <w:r>
         <w:t xml:space="preserve">Figure </w:t>
       </w:r>
-      <w:fldSimple w:instr=" SEQ Figure \* ARABIC ">
-        <w:r>
-          <w:rPr>
-            <w:noProof/>
-          </w:rPr>
-          <w:t>10</w:t>
-        </w:r>
-      </w:fldSimple>
+      <w:r>
+        <w:fldChar w:fldCharType="begin"/>
+      </w:r>
+      <w:r>
+        <w:instrText xml:space="preserve"> SEQ Figure \* ARABIC </w:instrText>
+      </w:r>
+      <w:r>
+        <w:fldChar w:fldCharType="separate"/>
+      </w:r>
+      <w:r>
+        <w:rPr>
+          <w:noProof/>
+        </w:rPr>
+        <w:t>10</w:t>
+      </w:r>
+      <w:r>
+        <w:rPr>
+          <w:noProof/>
+        </w:rPr>
+        <w:fldChar w:fldCharType="end"/>
+      </w:r>
       <w:r>
         <w:t xml:space="preserve"> - Espresso Testing Results for </w:t>
       </w:r>
@@ -14260,7 +14444,8 @@
       <w:r>
         <w:t>ViewAccountActivityTests</w:t>
       </w:r>
-      <w:bookmarkEnd w:id="16"/>
+      <w:bookmarkEnd w:id="25"/>
+      <w:bookmarkEnd w:id="26"/>
       <w:proofErr w:type="spellEnd"/>
     </w:p>
     <w:p>
@@ -14329,18 +14514,32 @@
           <w:lang w:val="en-US"/>
         </w:rPr>
       </w:pPr>
-      <w:bookmarkStart w:id="17" w:name="_Toc74211955"/>
+      <w:bookmarkStart w:id="27" w:name="_Toc74211955"/>
+      <w:bookmarkStart w:id="28" w:name="_Toc74221469"/>
       <w:r>
         <w:t xml:space="preserve">Figure </w:t>
       </w:r>
-      <w:fldSimple w:instr=" SEQ Figure \* ARABIC ">
-        <w:r>
-          <w:rPr>
-            <w:noProof/>
-          </w:rPr>
-          <w:t>11</w:t>
-        </w:r>
-      </w:fldSimple>
+      <w:r>
+        <w:fldChar w:fldCharType="begin"/>
+      </w:r>
+      <w:r>
+        <w:instrText xml:space="preserve"> SEQ Figure \* ARABIC </w:instrText>
+      </w:r>
+      <w:r>
+        <w:fldChar w:fldCharType="separate"/>
+      </w:r>
+      <w:r>
+        <w:rPr>
+          <w:noProof/>
+        </w:rPr>
+        <w:t>11</w:t>
+      </w:r>
+      <w:r>
+        <w:rPr>
+          <w:noProof/>
+        </w:rPr>
+        <w:fldChar w:fldCharType="end"/>
+      </w:r>
       <w:r>
         <w:t xml:space="preserve"> - Espresso Testing Results for </w:t>
       </w:r>
@@ -14348,7 +14547,8 @@
       <w:r>
         <w:t>ViewTransactionsActivityTests</w:t>
       </w:r>
-      <w:bookmarkEnd w:id="17"/>
+      <w:bookmarkEnd w:id="27"/>
+      <w:bookmarkEnd w:id="28"/>
       <w:proofErr w:type="spellEnd"/>
     </w:p>
     <w:p>
@@ -14417,18 +14617,32 @@
           <w:lang w:val="en-US"/>
         </w:rPr>
       </w:pPr>
-      <w:bookmarkStart w:id="18" w:name="_Toc74211956"/>
+      <w:bookmarkStart w:id="29" w:name="_Toc74211956"/>
+      <w:bookmarkStart w:id="30" w:name="_Toc74221470"/>
       <w:r>
         <w:t xml:space="preserve">Figure </w:t>
       </w:r>
-      <w:fldSimple w:instr=" SEQ Figure \* ARABIC ">
-        <w:r>
-          <w:rPr>
-            <w:noProof/>
-          </w:rPr>
-          <w:t>12</w:t>
-        </w:r>
-      </w:fldSimple>
+      <w:r>
+        <w:fldChar w:fldCharType="begin"/>
+      </w:r>
+      <w:r>
+        <w:instrText xml:space="preserve"> SEQ Figure \* ARABIC </w:instrText>
+      </w:r>
+      <w:r>
+        <w:fldChar w:fldCharType="separate"/>
+      </w:r>
+      <w:r>
+        <w:rPr>
+          <w:noProof/>
+        </w:rPr>
+        <w:t>12</w:t>
+      </w:r>
+      <w:r>
+        <w:rPr>
+          <w:noProof/>
+        </w:rPr>
+        <w:fldChar w:fldCharType="end"/>
+      </w:r>
       <w:r>
         <w:t xml:space="preserve"> - Espresso Testing Results for </w:t>
       </w:r>
@@ -14436,7 +14650,8 @@
       <w:r>
         <w:t>TransactionActivityTests</w:t>
       </w:r>
-      <w:bookmarkEnd w:id="18"/>
+      <w:bookmarkEnd w:id="29"/>
+      <w:bookmarkEnd w:id="30"/>
       <w:proofErr w:type="spellEnd"/>
     </w:p>
     <w:p>
@@ -14460,48 +14675,207 @@
           <w:lang w:val="en-US"/>
         </w:rPr>
       </w:pPr>
-      <w:bookmarkStart w:id="19" w:name="_Toc74211964"/>
+      <w:bookmarkStart w:id="31" w:name="_Toc74221510"/>
       <w:r>
         <w:rPr>
           <w:lang w:val="en-US"/>
         </w:rPr>
+        <w:lastRenderedPageBreak/>
         <w:t>User Acceptance Testing</w:t>
       </w:r>
-      <w:bookmarkEnd w:id="19"/>
+      <w:bookmarkEnd w:id="31"/>
     </w:p>
     <w:p>
       <w:pPr>
         <w:pStyle w:val="Heading2"/>
       </w:pPr>
-      <w:bookmarkStart w:id="20" w:name="_Toc74211965"/>
+      <w:bookmarkStart w:id="32" w:name="_Toc74221511"/>
       <w:r>
-        <w:t>Draft Questions:</w:t>
+        <w:t>Survey Form and Questions</w:t>
       </w:r>
-      <w:bookmarkEnd w:id="20"/>
+      <w:r>
+        <w:t>:</w:t>
+      </w:r>
+      <w:bookmarkEnd w:id="32"/>
     </w:p>
-    <w:p>
-      <w:pPr>
-        <w:rPr>
-          <w:lang w:val="en-US"/>
-        </w:rPr>
-      </w:pPr>
-    </w:p>
-    <w:p>
-      <w:pPr>
-        <w:rPr>
-          <w:lang w:val="en-US"/>
-        </w:rPr>
-      </w:pPr>
-    </w:p>
+    <w:tbl>
+      <w:tblPr>
+        <w:tblStyle w:val="TableGrid"/>
+        <w:tblW w:w="0" w:type="auto"/>
+        <w:tblBorders>
+          <w:top w:val="none" w:sz="0" w:space="0" w:color="auto"/>
+          <w:left w:val="none" w:sz="0" w:space="0" w:color="auto"/>
+          <w:bottom w:val="none" w:sz="0" w:space="0" w:color="auto"/>
+          <w:right w:val="none" w:sz="0" w:space="0" w:color="auto"/>
+          <w:insideH w:val="none" w:sz="0" w:space="0" w:color="auto"/>
+          <w:insideV w:val="none" w:sz="0" w:space="0" w:color="auto"/>
+        </w:tblBorders>
+        <w:tblLook w:val="04A0" w:firstRow="1" w:lastRow="0" w:firstColumn="1" w:lastColumn="0" w:noHBand="0" w:noVBand="1"/>
+      </w:tblPr>
+      <w:tblGrid>
+        <w:gridCol w:w="6974"/>
+        <w:gridCol w:w="6974"/>
+      </w:tblGrid>
+      <w:tr>
+        <w:tc>
+          <w:tcPr>
+            <w:tcW w:w="6974" w:type="dxa"/>
+          </w:tcPr>
+          <w:p>
+            <w:pPr>
+              <w:keepNext/>
+            </w:pPr>
+            <w:r>
+              <w:rPr>
+                <w:noProof/>
+                <w:lang w:val="en-US"/>
+              </w:rPr>
+              <w:drawing>
+                <wp:inline distT="0" distB="0" distL="0" distR="0" wp14:anchorId="5E598C18" wp14:editId="30B51B67">
+                  <wp:extent cx="3803015" cy="4892040"/>
+                  <wp:effectExtent l="0" t="0" r="6985" b="3810"/>
+                  <wp:docPr id="14" name="Picture 14" descr="Graphical user interface, application, Teams&#10;&#10;Description automatically generated"/>
+                  <wp:cNvGraphicFramePr>
+                    <a:graphicFrameLocks xmlns:a="http://schemas.openxmlformats.org/drawingml/2006/main" noChangeAspect="1"/>
+                  </wp:cNvGraphicFramePr>
+                  <a:graphic xmlns:a="http://schemas.openxmlformats.org/drawingml/2006/main">
+                    <a:graphicData uri="http://schemas.openxmlformats.org/drawingml/2006/picture">
+                      <pic:pic xmlns:pic="http://schemas.openxmlformats.org/drawingml/2006/picture">
+                        <pic:nvPicPr>
+                          <pic:cNvPr id="14" name="Picture 14" descr="Graphical user interface, application, Teams&#10;&#10;Description automatically generated"/>
+                          <pic:cNvPicPr/>
+                        </pic:nvPicPr>
+                        <pic:blipFill rotWithShape="1">
+                          <a:blip r:embed="rId22">
+                            <a:extLst>
+                              <a:ext uri="{28A0092B-C50C-407E-A947-70E740481C1C}">
+                                <a14:useLocalDpi xmlns:a14="http://schemas.microsoft.com/office/drawing/2010/main" val="0"/>
+                              </a:ext>
+                            </a:extLst>
+                          </a:blip>
+                          <a:srcRect b="543"/>
+                          <a:stretch/>
+                        </pic:blipFill>
+                        <pic:spPr bwMode="auto">
+                          <a:xfrm>
+                            <a:off x="0" y="0"/>
+                            <a:ext cx="3818983" cy="4912581"/>
+                          </a:xfrm>
+                          <a:prstGeom prst="rect">
+                            <a:avLst/>
+                          </a:prstGeom>
+                          <a:ln>
+                            <a:noFill/>
+                          </a:ln>
+                          <a:extLst>
+                            <a:ext uri="{53640926-AAD7-44D8-BBD7-CCE9431645EC}">
+                              <a14:shadowObscured xmlns:a14="http://schemas.microsoft.com/office/drawing/2010/main"/>
+                            </a:ext>
+                          </a:extLst>
+                        </pic:spPr>
+                      </pic:pic>
+                    </a:graphicData>
+                  </a:graphic>
+                </wp:inline>
+              </w:drawing>
+            </w:r>
+          </w:p>
+          <w:p>
+            <w:pPr>
+              <w:pStyle w:val="Caption"/>
+              <w:rPr>
+                <w:lang w:val="en-US"/>
+              </w:rPr>
+            </w:pPr>
+            <w:bookmarkStart w:id="33" w:name="_Toc74221471"/>
+            <w:r>
+              <w:t xml:space="preserve">Figure </w:t>
+            </w:r>
+            <w:fldSimple w:instr=" SEQ Figure \* ARABIC ">
+              <w:r>
+                <w:rPr>
+                  <w:noProof/>
+                </w:rPr>
+                <w:t>13</w:t>
+              </w:r>
+            </w:fldSimple>
+            <w:r>
+              <w:t xml:space="preserve"> - UAT Survey was collected via a Google Form</w:t>
+            </w:r>
+            <w:bookmarkEnd w:id="33"/>
+          </w:p>
+        </w:tc>
+        <w:tc>
+          <w:tcPr>
+            <w:tcW w:w="6974" w:type="dxa"/>
+          </w:tcPr>
+          <w:p>
+            <w:pPr>
+              <w:rPr>
+                <w:lang w:val="en-US"/>
+              </w:rPr>
+            </w:pPr>
+            <w:r>
+              <w:rPr>
+                <w:noProof/>
+                <w:lang w:val="en-US"/>
+              </w:rPr>
+              <w:drawing>
+                <wp:inline distT="0" distB="0" distL="0" distR="0" wp14:anchorId="500E4C79" wp14:editId="3A8EB0DB">
+                  <wp:extent cx="3927448" cy="4918710"/>
+                  <wp:effectExtent l="0" t="0" r="0" b="0"/>
+                  <wp:docPr id="13" name="Picture 13" descr="Graphical user interface, application, Teams&#10;&#10;Description automatically generated"/>
+                  <wp:cNvGraphicFramePr>
+                    <a:graphicFrameLocks xmlns:a="http://schemas.openxmlformats.org/drawingml/2006/main" noChangeAspect="1"/>
+                  </wp:cNvGraphicFramePr>
+                  <a:graphic xmlns:a="http://schemas.openxmlformats.org/drawingml/2006/main">
+                    <a:graphicData uri="http://schemas.openxmlformats.org/drawingml/2006/picture">
+                      <pic:pic xmlns:pic="http://schemas.openxmlformats.org/drawingml/2006/picture">
+                        <pic:nvPicPr>
+                          <pic:cNvPr id="13" name="Picture 13" descr="Graphical user interface, application, Teams&#10;&#10;Description automatically generated"/>
+                          <pic:cNvPicPr/>
+                        </pic:nvPicPr>
+                        <pic:blipFill>
+                          <a:blip r:embed="rId23">
+                            <a:extLst>
+                              <a:ext uri="{28A0092B-C50C-407E-A947-70E740481C1C}">
+                                <a14:useLocalDpi xmlns:a14="http://schemas.microsoft.com/office/drawing/2010/main" val="0"/>
+                              </a:ext>
+                            </a:extLst>
+                          </a:blip>
+                          <a:stretch>
+                            <a:fillRect/>
+                          </a:stretch>
+                        </pic:blipFill>
+                        <pic:spPr>
+                          <a:xfrm>
+                            <a:off x="0" y="0"/>
+                            <a:ext cx="3943584" cy="4938919"/>
+                          </a:xfrm>
+                          <a:prstGeom prst="rect">
+                            <a:avLst/>
+                          </a:prstGeom>
+                        </pic:spPr>
+                      </pic:pic>
+                    </a:graphicData>
+                  </a:graphic>
+                </wp:inline>
+              </w:drawing>
+            </w:r>
+          </w:p>
+        </w:tc>
+      </w:tr>
+    </w:tbl>
     <w:p>
       <w:pPr>
         <w:pStyle w:val="Heading2"/>
       </w:pPr>
-      <w:bookmarkStart w:id="21" w:name="_Toc74211966"/>
+      <w:bookmarkStart w:id="34" w:name="_Toc74221512"/>
       <w:r>
+        <w:lastRenderedPageBreak/>
         <w:t>Users Testing Results Screenshots:</w:t>
       </w:r>
-      <w:bookmarkEnd w:id="21"/>
+      <w:bookmarkEnd w:id="34"/>
     </w:p>
     <w:p>
       <w:pPr>
@@ -14518,8 +14892,8 @@
       </w:pPr>
     </w:p>
     <w:sectPr>
-      <w:headerReference w:type="default" r:id="rId22"/>
-      <w:footerReference w:type="default" r:id="rId23"/>
+      <w:headerReference w:type="default" r:id="rId24"/>
+      <w:footerReference w:type="default" r:id="rId25"/>
       <w:pgSz w:w="16838" w:h="11906" w:orient="landscape"/>
       <w:pgMar w:top="1440" w:right="1440" w:bottom="1440" w:left="1440" w:header="708" w:footer="708" w:gutter="0"/>
       <w:pgNumType w:start="0"/>
@@ -15303,6 +15677,25 @@
       <w:spacing w:after="0"/>
     </w:pPr>
   </w:style>
+  <w:style w:type="table" w:styleId="TableGrid">
+    <w:name w:val="Table Grid"/>
+    <w:basedOn w:val="TableNormal"/>
+    <w:uiPriority w:val="39"/>
+    <w:rsid w:val="00B57A1F"/>
+    <w:pPr>
+      <w:spacing w:after="0" w:line="240" w:lineRule="auto"/>
+    </w:pPr>
+    <w:tblPr>
+      <w:tblBorders>
+        <w:top w:val="single" w:sz="4" w:space="0" w:color="auto"/>
+        <w:left w:val="single" w:sz="4" w:space="0" w:color="auto"/>
+        <w:bottom w:val="single" w:sz="4" w:space="0" w:color="auto"/>
+        <w:right w:val="single" w:sz="4" w:space="0" w:color="auto"/>
+        <w:insideH w:val="single" w:sz="4" w:space="0" w:color="auto"/>
+        <w:insideV w:val="single" w:sz="4" w:space="0" w:color="auto"/>
+      </w:tblBorders>
+    </w:tblPr>
+  </w:style>
 </w:styles>
 </file>
 

</xml_diff>